<commit_message>
typo in the docx
</commit_message>
<xml_diff>
--- a/submission/abstract.docx
+++ b/submission/abstract.docx
@@ -414,7 +414,21 @@
         <w:rPr>
           <w:rFonts w:ascii="Times New Roman" w:hAnsi="Times New Roman" w:cs="Times New Roman"/>
         </w:rPr>
-        <w:t>Survey-designed multivariable regression models were used to assess the associations between carb eating patterns and hypertension, and BMI.</w:t>
+        <w:t xml:space="preserve">Survey-designed multivariable regression models were used to assess the associations between carb eating patterns and hypertension, and </w:t>
+      </w:r>
+      <w:r>
+        <w:rPr>
+          <w:rFonts w:ascii="Times New Roman" w:hAnsi="Times New Roman" w:cs="Times New Roman"/>
+        </w:rPr>
+        <w:t>obesity</w:t>
+      </w:r>
+      <w:bookmarkStart w:id="0" w:name="_GoBack"/>
+      <w:bookmarkEnd w:id="0"/>
+      <w:r>
+        <w:rPr>
+          <w:rFonts w:ascii="Times New Roman" w:hAnsi="Times New Roman" w:cs="Times New Roman"/>
+        </w:rPr>
+        <w:t>.</w:t>
       </w:r>
     </w:p>
     <w:p>
@@ -491,15 +505,7 @@
         <w:rPr>
           <w:rFonts w:ascii="Times New Roman" w:hAnsi="Times New Roman" w:cs="Times New Roman"/>
         </w:rPr>
-        <w:t xml:space="preserve">Contrary to the expectation, profiles of high-carb eaters seemed to be healthier among three types of carb eaters. Low-carb eaters </w:t>
-      </w:r>
-      <w:bookmarkStart w:id="0" w:name="_GoBack"/>
-      <w:bookmarkEnd w:id="0"/>
-      <w:r>
-        <w:rPr>
-          <w:rFonts w:ascii="Times New Roman" w:hAnsi="Times New Roman" w:cs="Times New Roman"/>
-        </w:rPr>
-        <w:t>probably followed the diet out of health purposes, but they may have chosen fat or alcohol as replacements of carb, which could possibly be a concern from a public health point of view. Whether these carb-eating patterns are associated with changes in blood pressure or obesity longitudinally should be further investigated.</w:t>
+        <w:t>Contrary to the expectation, profiles of high-carb eaters seemed to be healthier among three types of carb eaters. Low-carb eaters probably followed the diet out of health purposes, but they may have chosen fat or alcohol as replacements of carb, which could possibly be a concern from a public health point of view. Whether these carb-eating patterns are associated with changes in blood pressure or obesity longitudinally should be further investigated.</w:t>
       </w:r>
     </w:p>
     <w:p>
@@ -2909,7 +2915,7 @@
 </file>
 
 <file path=customXml/itemProps1.xml><?xml version="1.0" encoding="utf-8"?>
-<ds:datastoreItem xmlns:ds="http://schemas.openxmlformats.org/officeDocument/2006/customXml" ds:itemID="{90D6FF18-B6A8-41EF-807F-B4E348E49B32}">
+<ds:datastoreItem xmlns:ds="http://schemas.openxmlformats.org/officeDocument/2006/customXml" ds:itemID="{C3D43765-0B6B-4326-B1DA-410B61751A11}">
   <ds:schemaRefs>
     <ds:schemaRef ds:uri="http://schemas.openxmlformats.org/officeDocument/2006/bibliography"/>
   </ds:schemaRefs>

</xml_diff>